<commit_message>
Online profile section added
</commit_message>
<xml_diff>
--- a/Safiqur_Rhaman_Resume.docx
+++ b/Safiqur_Rhaman_Resume.docx
@@ -5,6 +5,9 @@
     <w:p>
       <w:pPr>
         <w:pStyle w:val="Title"/>
+        <w:pBdr>
+          <w:bottom w:val="single" w:sz="6" w:space="1" w:color="auto"/>
+        </w:pBdr>
         <w:jc w:val="left"/>
         <w:rPr>
           <w:sz w:val="40"/>
@@ -32,22 +35,6 @@
           <w:bCs/>
         </w:rPr>
       </w:pPr>
-      <w:r>
-        <w:rPr>
-          <w:rFonts w:ascii="Courier New" w:hAnsi="Courier New" w:cs="Courier New"/>
-          <w:b/>
-          <w:bCs/>
-        </w:rPr>
-        <w:t>-----------------------------------------------</w:t>
-      </w:r>
-      <w:r>
-        <w:rPr>
-          <w:rFonts w:ascii="Courier New" w:hAnsi="Courier New" w:cs="Courier New"/>
-          <w:b/>
-          <w:bCs/>
-        </w:rPr>
-        <w:t>---------------</w:t>
-      </w:r>
     </w:p>
     <w:p>
       <w:pPr>
@@ -154,6 +141,9 @@
     <w:p>
       <w:pPr>
         <w:widowControl w:val="0"/>
+        <w:pBdr>
+          <w:bottom w:val="single" w:sz="6" w:space="1" w:color="auto"/>
+        </w:pBdr>
         <w:suppressAutoHyphens/>
         <w:autoSpaceDE w:val="0"/>
         <w:autoSpaceDN w:val="0"/>
@@ -192,105 +182,33 @@
     </w:p>
     <w:p>
       <w:pPr>
-        <w:widowControl w:val="0"/>
-        <w:suppressAutoHyphens/>
-        <w:autoSpaceDE w:val="0"/>
-        <w:autoSpaceDN w:val="0"/>
-        <w:adjustRightInd w:val="0"/>
-        <w:rPr>
-          <w:rFonts w:ascii="Courier New" w:hAnsi="Courier New" w:cs="Courier New"/>
-          <w:b/>
-          <w:bCs/>
-        </w:rPr>
-      </w:pPr>
-      <w:r>
-        <w:rPr>
-          <w:rFonts w:ascii="Courier New" w:hAnsi="Courier New" w:cs="Courier New"/>
-          <w:b/>
-          <w:bCs/>
-        </w:rPr>
-        <w:t>-----------------------------------------------</w:t>
-      </w:r>
-      <w:r>
-        <w:rPr>
-          <w:rFonts w:ascii="Courier New" w:hAnsi="Courier New" w:cs="Courier New"/>
-          <w:b/>
-          <w:bCs/>
-        </w:rPr>
-        <w:t>---------------</w:t>
-      </w:r>
-    </w:p>
-    <w:p>
-      <w:pPr>
         <w:pStyle w:val="Heading2"/>
       </w:pPr>
       <w:r>
-        <w:t>Career Objectives</w:t>
-      </w:r>
-    </w:p>
-    <w:p>
-      <w:pPr>
-        <w:pStyle w:val="BodyText"/>
-        <w:jc w:val="left"/>
-        <w:rPr>
-          <w:rFonts w:ascii="Courier New" w:hAnsi="Courier New" w:cs="Courier New"/>
-        </w:rPr>
-      </w:pPr>
-      <w:r>
-        <w:rPr>
-          <w:rFonts w:ascii="Courier New" w:hAnsi="Courier New" w:cs="Courier New"/>
-        </w:rPr>
-        <w:t xml:space="preserve">To </w:t>
-      </w:r>
-      <w:r>
-        <w:rPr>
-          <w:rFonts w:ascii="Courier New" w:hAnsi="Courier New" w:cs="Courier New"/>
-        </w:rPr>
-        <w:t xml:space="preserve">work </w:t>
-      </w:r>
-      <w:r>
-        <w:rPr>
-          <w:rFonts w:ascii="Courier New" w:hAnsi="Courier New" w:cs="Courier New"/>
-        </w:rPr>
-        <w:t>for</w:t>
-      </w:r>
-      <w:r>
-        <w:rPr>
-          <w:rFonts w:ascii="Courier New" w:hAnsi="Courier New" w:cs="Courier New"/>
-        </w:rPr>
-        <w:t xml:space="preserve"> a well reputed </w:t>
-      </w:r>
-      <w:r>
-        <w:rPr>
-          <w:rFonts w:ascii="Courier New" w:hAnsi="Courier New" w:cs="Courier New"/>
-        </w:rPr>
-        <w:t>organization</w:t>
-      </w:r>
-      <w:r>
-        <w:rPr>
-          <w:rFonts w:ascii="Courier New" w:hAnsi="Courier New" w:cs="Courier New"/>
-        </w:rPr>
-        <w:t xml:space="preserve">, where </w:t>
-      </w:r>
-      <w:r>
-        <w:rPr>
-          <w:rFonts w:ascii="Courier New" w:hAnsi="Courier New" w:cs="Courier New"/>
-        </w:rPr>
-        <w:t xml:space="preserve">I can contribute </w:t>
-      </w:r>
-      <w:r>
-        <w:rPr>
-          <w:rFonts w:ascii="Courier New" w:hAnsi="Courier New" w:cs="Courier New"/>
-        </w:rPr>
-        <w:t>by hard work, dedication and experience</w:t>
-      </w:r>
-      <w:r>
-        <w:rPr>
-          <w:rFonts w:ascii="Courier New" w:hAnsi="Courier New" w:cs="Courier New"/>
-        </w:rPr>
-        <w:t>.</w:t>
-      </w:r>
-    </w:p>
+        <w:t>Online Profiles</w:t>
+      </w:r>
+    </w:p>
+    <w:p>
+      <w:hyperlink r:id="rId6" w:history="1">
+        <w:r>
+          <w:rPr>
+            <w:rStyle w:val="Hyperlink"/>
+          </w:rPr>
+          <w:t>Stackoverflow</w:t>
+        </w:r>
+      </w:hyperlink>
+    </w:p>
+    <w:p>
+      <w:hyperlink r:id="rId7" w:history="1">
+        <w:r>
+          <w:rPr>
+            <w:rStyle w:val="Hyperlink"/>
+          </w:rPr>
+          <w:t>Github</w:t>
+        </w:r>
+      </w:hyperlink>
+    </w:p>
+    <w:p/>
     <w:p>
       <w:pPr>
         <w:widowControl w:val="0"/>
@@ -515,7 +433,18 @@
           <w:rFonts w:ascii="Courier New" w:hAnsi="Courier New" w:cs="Courier New"/>
         </w:rPr>
         <w:tab/>
-        <w:t>Unmarried.</w:t>
+      </w:r>
+      <w:r>
+        <w:rPr>
+          <w:rFonts w:ascii="Courier New" w:hAnsi="Courier New" w:cs="Courier New"/>
+        </w:rPr>
+        <w:t>M</w:t>
+      </w:r>
+      <w:r>
+        <w:rPr>
+          <w:rFonts w:ascii="Courier New" w:hAnsi="Courier New" w:cs="Courier New"/>
+        </w:rPr>
+        <w:t>arried.</w:t>
       </w:r>
     </w:p>
     <w:p>
@@ -2283,30 +2212,14 @@
           <w:b/>
         </w:rPr>
       </w:pPr>
-      <w:hyperlink r:id="rId6" w:history="1">
+      <w:hyperlink r:id="rId8" w:history="1">
         <w:r>
           <w:rPr>
             <w:rStyle w:val="Hyperlink"/>
             <w:rFonts w:ascii="Courier New" w:hAnsi="Courier New" w:cs="Courier New"/>
             <w:b/>
           </w:rPr>
-          <w:t>AWS Certified Devel</w:t>
-        </w:r>
-        <w:r>
-          <w:rPr>
-            <w:rStyle w:val="Hyperlink"/>
-            <w:rFonts w:ascii="Courier New" w:hAnsi="Courier New" w:cs="Courier New"/>
-            <w:b/>
-          </w:rPr>
-          <w:t>o</w:t>
-        </w:r>
-        <w:r>
-          <w:rPr>
-            <w:rStyle w:val="Hyperlink"/>
-            <w:rFonts w:ascii="Courier New" w:hAnsi="Courier New" w:cs="Courier New"/>
-            <w:b/>
-          </w:rPr>
-          <w:t>per Associate</w:t>
+          <w:t>AWS Certified Developer Associate</w:t>
         </w:r>
         <w:r>
           <w:rPr>
@@ -2493,8 +2406,8 @@
       </w:r>
     </w:p>
     <w:sectPr>
-      <w:footerReference w:type="even" r:id="rId7"/>
-      <w:footerReference w:type="default" r:id="rId8"/>
+      <w:footerReference w:type="even" r:id="rId9"/>
+      <w:footerReference w:type="default" r:id="rId10"/>
       <w:pgSz w:w="11909" w:h="16834" w:code="9"/>
       <w:pgMar w:top="1440" w:right="1440" w:bottom="1440" w:left="1440" w:header="0" w:footer="0" w:gutter="0"/>
       <w:cols w:space="720"/>
@@ -2593,7 +2506,7 @@
         <w:rStyle w:val="PageNumber"/>
         <w:noProof/>
       </w:rPr>
-      <w:t>2</w:t>
+      <w:t>1</w:t>
     </w:r>
     <w:r>
       <w:rPr>

</xml_diff>